<commit_message>
Assembly Instructions - read before assembling!
</commit_message>
<xml_diff>
--- a/Push on Off KILL ATTiny85 shield.docx
+++ b/Push on Off KILL ATTiny85 shield.docx
@@ -320,6 +320,13 @@
         </w:rPr>
         <w:t>Large versions of these documents can be found in my GitHub: https://github.com/ralphbacon</w:t>
       </w:r>
+      <w:r>
+        <w:rPr>
+          <w:i/>
+          <w:color w:val="808080" w:themeColor="background1" w:themeShade="80"/>
+        </w:rPr>
+        <w:t>/images</w:t>
+      </w:r>
     </w:p>
     <w:p>
       <w:pPr>
@@ -4232,6 +4239,11 @@
       <w:r>
         <w:t xml:space="preserve"> He’s very sorry about this.</w:t>
       </w:r>
+      <w:r>
+        <w:t xml:space="preserve"> These have been corrected in the most recent Gerber files and EasyEDA project files in my GitHub.</w:t>
+      </w:r>
+      <w:bookmarkStart w:id="0" w:name="_GoBack"/>
+      <w:bookmarkEnd w:id="0"/>
     </w:p>
     <w:p>
       <w:pPr>
@@ -4655,8 +4667,6 @@
       <w:r>
         <w:t xml:space="preserve">8-pin DIP </w:t>
       </w:r>
-      <w:bookmarkStart w:id="0" w:name="_GoBack"/>
-      <w:bookmarkEnd w:id="0"/>
       <w:r>
         <w:t>IC socket).</w:t>
       </w:r>
@@ -5255,6 +5265,7 @@
   <w:style w:type="character" w:default="1" w:styleId="DefaultParagraphFont">
     <w:name w:val="Default Paragraph Font"/>
     <w:uiPriority w:val="1"/>
+    <w:semiHidden/>
     <w:unhideWhenUsed/>
   </w:style>
   <w:style w:type="table" w:default="1" w:styleId="TableNormal">
@@ -5640,6 +5651,7 @@
   <w:style w:type="character" w:default="1" w:styleId="DefaultParagraphFont">
     <w:name w:val="Default Paragraph Font"/>
     <w:uiPriority w:val="1"/>
+    <w:semiHidden/>
     <w:unhideWhenUsed/>
   </w:style>
   <w:style w:type="table" w:default="1" w:styleId="TableNormal">

</xml_diff>